<commit_message>
Update User Manual docx
</commit_message>
<xml_diff>
--- a/User Manual.docx
+++ b/User Manual.docx
@@ -138,6 +138,35 @@
               <w:rPr>
                 <w:lang w:val="en-AU"/>
               </w:rPr>
+            </w:pPr>
+            <w:r>
+              <w:rPr>
+                <w:lang w:val="en-AU"/>
+              </w:rPr>
+              <w:t xml:space="preserve">Chirag </w:t>
+            </w:r>
+            <w:r>
+              <w:rPr>
+                <w:lang w:val="en-AU"/>
+              </w:rPr>
+              <w:t>Chahal</w:t>
+            </w:r>
+            <w:r>
+              <w:rPr>
+                <w:lang w:val="en-AU"/>
+              </w:rPr>
+              <w:t xml:space="preserve"> - s</w:t>
+            </w:r>
+            <w:r>
+              <w:rPr>
+                <w:lang w:val="en-AU"/>
+              </w:rPr>
+              <w:t>5320301</w:t>
+            </w:r>
+          </w:p>
+          <w:p>
+            <w:pPr>
+              <w:pStyle w:val="Heading3"/>
             </w:pPr>
           </w:p>
           <w:p>
@@ -1241,6 +1270,7 @@
   </w:compat>
   <w:rsids>
     <w:rsidRoot w:val="005C0DB0"/>
+    <w:rsid w:val="000105A3"/>
     <w:rsid w:val="005C0DB0"/>
     <w:rsid w:val="00656AEE"/>
     <w:rsid w:val="00CE2169"/>

</xml_diff>

<commit_message>
modified:   User Manual.docx 	new file:   ~$ecutive Summary.docx 	new file:   ~$er Manual.docx
</commit_message>
<xml_diff>
--- a/User Manual.docx
+++ b/User Manual.docx
@@ -139,35 +139,6 @@
                 <w:lang w:val="en-AU"/>
               </w:rPr>
             </w:pPr>
-            <w:r>
-              <w:rPr>
-                <w:lang w:val="en-AU"/>
-              </w:rPr>
-              <w:t xml:space="preserve">Chirag </w:t>
-            </w:r>
-            <w:r>
-              <w:rPr>
-                <w:lang w:val="en-AU"/>
-              </w:rPr>
-              <w:t>Chahal</w:t>
-            </w:r>
-            <w:r>
-              <w:rPr>
-                <w:lang w:val="en-AU"/>
-              </w:rPr>
-              <w:t xml:space="preserve"> - s</w:t>
-            </w:r>
-            <w:r>
-              <w:rPr>
-                <w:lang w:val="en-AU"/>
-              </w:rPr>
-              <w:t>5320301</w:t>
-            </w:r>
-          </w:p>
-          <w:p>
-            <w:pPr>
-              <w:pStyle w:val="Heading3"/>
-            </w:pPr>
           </w:p>
           <w:p>
             <w:pPr>
@@ -224,7 +195,6 @@
         <w:lastRenderedPageBreak/>
         <w:t xml:space="preserve">Our software is a traffic penalty management website showing information </w:t>
       </w:r>
-      <w:proofErr w:type="gramStart"/>
       <w:r>
         <w:rPr>
           <w:sz w:val="24"/>
@@ -232,7 +202,6 @@
         </w:rPr>
         <w:t>of</w:t>
       </w:r>
-      <w:proofErr w:type="gramEnd"/>
       <w:r>
         <w:rPr>
           <w:sz w:val="24"/>
@@ -365,23 +334,7 @@
           <w:sz w:val="24"/>
           <w:szCs w:val="24"/>
         </w:rPr>
-        <w:t xml:space="preserve">This website does not require an account to view and use </w:t>
-      </w:r>
-      <w:proofErr w:type="gramStart"/>
-      <w:r>
-        <w:rPr>
-          <w:sz w:val="24"/>
-          <w:szCs w:val="24"/>
-        </w:rPr>
-        <w:t>it</w:t>
-      </w:r>
-      <w:proofErr w:type="gramEnd"/>
-      <w:r>
-        <w:rPr>
-          <w:sz w:val="24"/>
-          <w:szCs w:val="24"/>
-        </w:rPr>
-        <w:t xml:space="preserve"> so users do not need to register an account. </w:t>
+        <w:t xml:space="preserve">This website does not require an account to view and use it so users do not need to register an account. </w:t>
       </w:r>
     </w:p>
     <w:p>
@@ -417,89 +370,44 @@
       </w:pPr>
       <w:r>
         <w:rPr>
-          <w:b/>
-          <w:bCs/>
-          <w:sz w:val="24"/>
-          <w:szCs w:val="24"/>
-        </w:rPr>
-        <w:t>Penalty cases:</w:t>
-      </w:r>
-      <w:r>
-        <w:rPr>
-          <w:sz w:val="24"/>
-          <w:szCs w:val="24"/>
-        </w:rPr>
-        <w:t xml:space="preserve"> </w:t>
-      </w:r>
-      <w:r>
-        <w:rPr>
-          <w:sz w:val="24"/>
-          <w:szCs w:val="24"/>
-        </w:rPr>
-        <w:t xml:space="preserve">The initial page is the penalty cases page. On this page, we show </w:t>
-      </w:r>
-      <w:r>
-        <w:rPr>
-          <w:sz w:val="24"/>
-          <w:szCs w:val="24"/>
-        </w:rPr>
-        <w:t xml:space="preserve">the list of details </w:t>
-      </w:r>
-      <w:r>
-        <w:rPr>
-          <w:sz w:val="24"/>
-          <w:szCs w:val="24"/>
-        </w:rPr>
-        <w:t>of</w:t>
-      </w:r>
-      <w:r>
-        <w:rPr>
-          <w:sz w:val="24"/>
-          <w:szCs w:val="24"/>
-        </w:rPr>
-        <w:t xml:space="preserve"> penalty cases. Users can enter the from date and to date to view the penalty cases from the selected time range. Moreover, </w:t>
-      </w:r>
-      <w:r>
-        <w:rPr>
-          <w:sz w:val="24"/>
-          <w:szCs w:val="24"/>
-        </w:rPr>
-        <w:t>users can narrow down the results based on specific requirements. T</w:t>
-      </w:r>
-      <w:r>
-        <w:rPr>
-          <w:sz w:val="24"/>
-          <w:szCs w:val="24"/>
-        </w:rPr>
-        <w:t>hey can search the penalties by their offence code or type of that offence, for example, input seatbelt for seatbelt-</w:t>
-      </w:r>
-      <w:r>
-        <w:rPr>
-          <w:sz w:val="24"/>
-          <w:szCs w:val="24"/>
-        </w:rPr>
-        <w:t>related</w:t>
-      </w:r>
-      <w:r>
-        <w:rPr>
-          <w:sz w:val="24"/>
-          <w:szCs w:val="24"/>
-        </w:rPr>
-        <w:t xml:space="preserve"> </w:t>
-      </w:r>
-      <w:r>
-        <w:rPr>
-          <w:sz w:val="24"/>
-          <w:szCs w:val="24"/>
-        </w:rPr>
-        <w:t xml:space="preserve">violations, or parking, mobile phone, and speed, … in the search bar. To further utilise the information of all cases of traffic violations, users can filter the data </w:t>
-      </w:r>
-      <w:r>
-        <w:rPr>
-          <w:sz w:val="24"/>
-          <w:szCs w:val="24"/>
-        </w:rPr>
-        <w:t>if the penalty is captured by radar, camera or lidar by clicking the dropdown menu in the penalty cases button.</w:t>
+          <w:sz w:val="24"/>
+          <w:szCs w:val="24"/>
+        </w:rPr>
+        <w:drawing>
+          <wp:inline distT="0" distB="0" distL="0" distR="0" wp14:anchorId="3EBD48B1" wp14:editId="77403877">
+            <wp:extent cx="3657600" cy="3015916"/>
+            <wp:effectExtent l="0" t="0" r="0" b="0"/>
+            <wp:docPr id="851502142" name="Picture 1"/>
+            <wp:cNvGraphicFramePr>
+              <a:graphicFrameLocks xmlns:a="http://schemas.openxmlformats.org/drawingml/2006/main" noChangeAspect="1"/>
+            </wp:cNvGraphicFramePr>
+            <a:graphic xmlns:a="http://schemas.openxmlformats.org/drawingml/2006/main">
+              <a:graphicData uri="http://schemas.openxmlformats.org/drawingml/2006/picture">
+                <pic:pic xmlns:pic="http://schemas.openxmlformats.org/drawingml/2006/picture">
+                  <pic:nvPicPr>
+                    <pic:cNvPr id="851502142" name=""/>
+                    <pic:cNvPicPr/>
+                  </pic:nvPicPr>
+                  <pic:blipFill>
+                    <a:blip r:embed="rId4"/>
+                    <a:stretch>
+                      <a:fillRect/>
+                    </a:stretch>
+                  </pic:blipFill>
+                  <pic:spPr>
+                    <a:xfrm>
+                      <a:off x="0" y="0"/>
+                      <a:ext cx="3663609" cy="3020870"/>
+                    </a:xfrm>
+                    <a:prstGeom prst="rect">
+                      <a:avLst/>
+                    </a:prstGeom>
+                  </pic:spPr>
+                </pic:pic>
+              </a:graphicData>
+            </a:graphic>
+          </wp:inline>
+        </w:drawing>
       </w:r>
     </w:p>
     <w:p>
@@ -517,9 +425,13 @@
           <w:szCs w:val="24"/>
         </w:rPr>
         <w:lastRenderedPageBreak/>
-        <w:t>Case distribution:</w:t>
-      </w:r>
-      <w:r>
+        <w:t>Penalty cases:</w:t>
+      </w:r>
+      <w:r>
+        <w:rPr>
+          <w:sz w:val="24"/>
+          <w:szCs w:val="24"/>
+        </w:rPr>
         <w:t xml:space="preserve"> </w:t>
       </w:r>
       <w:r>
@@ -527,28 +439,70 @@
           <w:sz w:val="24"/>
           <w:szCs w:val="24"/>
         </w:rPr>
-        <w:t xml:space="preserve">To show the distribution of each offence, users </w:t>
-      </w:r>
-      <w:r>
-        <w:rPr>
-          <w:sz w:val="24"/>
-          <w:szCs w:val="24"/>
-        </w:rPr>
-        <w:t>must</w:t>
-      </w:r>
-      <w:r>
-        <w:rPr>
-          <w:sz w:val="24"/>
-          <w:szCs w:val="24"/>
-        </w:rPr>
-        <w:t xml:space="preserve"> input the offence code in the “Enter the offence code” box.</w:t>
-      </w:r>
-      <w:r>
-        <w:rPr>
-          <w:sz w:val="24"/>
-          <w:szCs w:val="24"/>
-        </w:rPr>
-        <w:t xml:space="preserve"> The websites then present the graph of that offence code’s distribution from the first financial year of the penalty notice until the latest financial year. To show the graph in a specific range of time, users can enter the from date and to date to shrink the results.</w:t>
+        <w:t xml:space="preserve">The initial page is the penalty cases page. On this page, we show </w:t>
+      </w:r>
+      <w:r>
+        <w:rPr>
+          <w:sz w:val="24"/>
+          <w:szCs w:val="24"/>
+        </w:rPr>
+        <w:t xml:space="preserve">the list of details </w:t>
+      </w:r>
+      <w:r>
+        <w:rPr>
+          <w:sz w:val="24"/>
+          <w:szCs w:val="24"/>
+        </w:rPr>
+        <w:t>of</w:t>
+      </w:r>
+      <w:r>
+        <w:rPr>
+          <w:sz w:val="24"/>
+          <w:szCs w:val="24"/>
+        </w:rPr>
+        <w:t xml:space="preserve"> penalty cases. Users can enter the from date and to date to view the penalty cases from the selected time range. Moreover, </w:t>
+      </w:r>
+      <w:r>
+        <w:rPr>
+          <w:sz w:val="24"/>
+          <w:szCs w:val="24"/>
+        </w:rPr>
+        <w:t>users can narrow down the results based on specific requirements. T</w:t>
+      </w:r>
+      <w:r>
+        <w:rPr>
+          <w:sz w:val="24"/>
+          <w:szCs w:val="24"/>
+        </w:rPr>
+        <w:t>hey can search the penalties by their offence code or type of that offence, for example, input seatbelt for seatbelt-</w:t>
+      </w:r>
+      <w:r>
+        <w:rPr>
+          <w:sz w:val="24"/>
+          <w:szCs w:val="24"/>
+        </w:rPr>
+        <w:t>related</w:t>
+      </w:r>
+      <w:r>
+        <w:rPr>
+          <w:sz w:val="24"/>
+          <w:szCs w:val="24"/>
+        </w:rPr>
+        <w:t xml:space="preserve"> </w:t>
+      </w:r>
+      <w:r>
+        <w:rPr>
+          <w:sz w:val="24"/>
+          <w:szCs w:val="24"/>
+        </w:rPr>
+        <w:t xml:space="preserve">violations, or parking, mobile phone, and speed, … in the search bar. To further utilise the information of all cases of traffic violations, users can filter the data </w:t>
+      </w:r>
+      <w:r>
+        <w:rPr>
+          <w:sz w:val="24"/>
+          <w:szCs w:val="24"/>
+        </w:rPr>
+        <w:t>if the penalty is captured by radar, camera or lidar by clicking the dropdown menu in the penalty cases button.</w:t>
       </w:r>
     </w:p>
     <w:p>
@@ -560,11 +514,109 @@
       </w:pPr>
       <w:r>
         <w:rPr>
+          <w:sz w:val="24"/>
+          <w:szCs w:val="24"/>
+        </w:rPr>
+        <w:drawing>
+          <wp:inline distT="0" distB="0" distL="0" distR="0" wp14:anchorId="64483CD3" wp14:editId="051B461F">
+            <wp:extent cx="5943600" cy="2566035"/>
+            <wp:effectExtent l="0" t="0" r="0" b="5715"/>
+            <wp:docPr id="1007977895" name="Picture 1" descr="A screenshot of a computer&#10;&#10;Description automatically generated"/>
+            <wp:cNvGraphicFramePr>
+              <a:graphicFrameLocks xmlns:a="http://schemas.openxmlformats.org/drawingml/2006/main" noChangeAspect="1"/>
+            </wp:cNvGraphicFramePr>
+            <a:graphic xmlns:a="http://schemas.openxmlformats.org/drawingml/2006/main">
+              <a:graphicData uri="http://schemas.openxmlformats.org/drawingml/2006/picture">
+                <pic:pic xmlns:pic="http://schemas.openxmlformats.org/drawingml/2006/picture">
+                  <pic:nvPicPr>
+                    <pic:cNvPr id="1007977895" name="Picture 1" descr="A screenshot of a computer&#10;&#10;Description automatically generated"/>
+                    <pic:cNvPicPr/>
+                  </pic:nvPicPr>
+                  <pic:blipFill>
+                    <a:blip r:embed="rId5"/>
+                    <a:stretch>
+                      <a:fillRect/>
+                    </a:stretch>
+                  </pic:blipFill>
+                  <pic:spPr>
+                    <a:xfrm>
+                      <a:off x="0" y="0"/>
+                      <a:ext cx="5943600" cy="2566035"/>
+                    </a:xfrm>
+                    <a:prstGeom prst="rect">
+                      <a:avLst/>
+                    </a:prstGeom>
+                  </pic:spPr>
+                </pic:pic>
+              </a:graphicData>
+            </a:graphic>
+          </wp:inline>
+        </w:drawing>
+      </w:r>
+    </w:p>
+    <w:p>
+      <w:pPr>
+        <w:rPr>
+          <w:sz w:val="24"/>
+          <w:szCs w:val="24"/>
+        </w:rPr>
+      </w:pPr>
+      <w:r>
+        <w:rPr>
           <w:b/>
           <w:bCs/>
           <w:sz w:val="24"/>
           <w:szCs w:val="24"/>
         </w:rPr>
+        <w:t>Case distribution:</w:t>
+      </w:r>
+      <w:r>
+        <w:t xml:space="preserve"> </w:t>
+      </w:r>
+      <w:r>
+        <w:rPr>
+          <w:sz w:val="24"/>
+          <w:szCs w:val="24"/>
+        </w:rPr>
+        <w:t xml:space="preserve">To show the distribution of each offence, users </w:t>
+      </w:r>
+      <w:r>
+        <w:rPr>
+          <w:sz w:val="24"/>
+          <w:szCs w:val="24"/>
+        </w:rPr>
+        <w:t>must</w:t>
+      </w:r>
+      <w:r>
+        <w:rPr>
+          <w:sz w:val="24"/>
+          <w:szCs w:val="24"/>
+        </w:rPr>
+        <w:t xml:space="preserve"> input the offence code in the “Enter the offence code” box.</w:t>
+      </w:r>
+      <w:r>
+        <w:rPr>
+          <w:sz w:val="24"/>
+          <w:szCs w:val="24"/>
+        </w:rPr>
+        <w:t xml:space="preserve"> The websites then present the graph of that offence code’s distribution from the first financial year of the penalty notice until the latest financial year. To show the graph in a specific range of time, users can enter the from date and to date to shrink the results.</w:t>
+      </w:r>
+    </w:p>
+    <w:p>
+      <w:pPr>
+        <w:rPr>
+          <w:sz w:val="24"/>
+          <w:szCs w:val="24"/>
+        </w:rPr>
+      </w:pPr>
+      <w:r>
+        <w:rPr>
+          <w:b/>
+          <w:bCs/>
+          <w:sz w:val="24"/>
+          <w:szCs w:val="24"/>
+        </w:rPr>
+        <w:lastRenderedPageBreak/>
         <w:t>Analytics:</w:t>
       </w:r>
       <w:r>
@@ -1270,11 +1322,10 @@
   </w:compat>
   <w:rsids>
     <w:rsidRoot w:val="005C0DB0"/>
-    <w:rsid w:val="000105A3"/>
     <w:rsid w:val="005C0DB0"/>
-    <w:rsid w:val="00656AEE"/>
-    <w:rsid w:val="00CE2169"/>
+    <w:rsid w:val="00C65EE3"/>
     <w:rsid w:val="00DA6B19"/>
+    <w:rsid w:val="00F819F3"/>
   </w:rsids>
   <m:mathPr>
     <m:mathFont m:val="Cambria Math"/>

</xml_diff>

<commit_message>
modified:   User Manual.docx 	modified:   pandas/tempCodeRunnerFile.py
</commit_message>
<xml_diff>
--- a/User Manual.docx
+++ b/User Manual.docx
@@ -99,7 +99,7 @@
               </w:sdtPr>
               <w:sdtContent>
                 <w:r>
-                  <w:t xml:space="preserve">Group members: </w:t>
+                  <w:t>Group members:</w:t>
                 </w:r>
               </w:sdtContent>
             </w:sdt>
@@ -370,89 +370,44 @@
       </w:pPr>
       <w:r>
         <w:rPr>
-          <w:b/>
-          <w:bCs/>
-          <w:sz w:val="24"/>
-          <w:szCs w:val="24"/>
-        </w:rPr>
-        <w:t>Penalty cases:</w:t>
-      </w:r>
-      <w:r>
-        <w:rPr>
-          <w:sz w:val="24"/>
-          <w:szCs w:val="24"/>
-        </w:rPr>
-        <w:t xml:space="preserve"> </w:t>
-      </w:r>
-      <w:r>
-        <w:rPr>
-          <w:sz w:val="24"/>
-          <w:szCs w:val="24"/>
-        </w:rPr>
-        <w:t xml:space="preserve">The initial page is the penalty cases page. On this page, we show </w:t>
-      </w:r>
-      <w:r>
-        <w:rPr>
-          <w:sz w:val="24"/>
-          <w:szCs w:val="24"/>
-        </w:rPr>
-        <w:t xml:space="preserve">the list of details </w:t>
-      </w:r>
-      <w:r>
-        <w:rPr>
-          <w:sz w:val="24"/>
-          <w:szCs w:val="24"/>
-        </w:rPr>
-        <w:t>of</w:t>
-      </w:r>
-      <w:r>
-        <w:rPr>
-          <w:sz w:val="24"/>
-          <w:szCs w:val="24"/>
-        </w:rPr>
-        <w:t xml:space="preserve"> penalty cases. Users can enter the from date and to date to view the penalty cases from the selected time range. Moreover, </w:t>
-      </w:r>
-      <w:r>
-        <w:rPr>
-          <w:sz w:val="24"/>
-          <w:szCs w:val="24"/>
-        </w:rPr>
-        <w:t>users can narrow down the results based on specific requirements. T</w:t>
-      </w:r>
-      <w:r>
-        <w:rPr>
-          <w:sz w:val="24"/>
-          <w:szCs w:val="24"/>
-        </w:rPr>
-        <w:t>hey can search the penalties by their offence code or type of that offence, for example, input seatbelt for seatbelt-</w:t>
-      </w:r>
-      <w:r>
-        <w:rPr>
-          <w:sz w:val="24"/>
-          <w:szCs w:val="24"/>
-        </w:rPr>
-        <w:t>related</w:t>
-      </w:r>
-      <w:r>
-        <w:rPr>
-          <w:sz w:val="24"/>
-          <w:szCs w:val="24"/>
-        </w:rPr>
-        <w:t xml:space="preserve"> </w:t>
-      </w:r>
-      <w:r>
-        <w:rPr>
-          <w:sz w:val="24"/>
-          <w:szCs w:val="24"/>
-        </w:rPr>
-        <w:t xml:space="preserve">violations, or parking, mobile phone, and speed, … in the search bar. To further utilise the information of all cases of traffic violations, users can filter the data </w:t>
-      </w:r>
-      <w:r>
-        <w:rPr>
-          <w:sz w:val="24"/>
-          <w:szCs w:val="24"/>
-        </w:rPr>
-        <w:t>if the penalty is captured by radar, camera or lidar by clicking the dropdown menu in the penalty cases button.</w:t>
+          <w:sz w:val="24"/>
+          <w:szCs w:val="24"/>
+        </w:rPr>
+        <w:drawing>
+          <wp:inline distT="0" distB="0" distL="0" distR="0" wp14:anchorId="3EBD48B1" wp14:editId="77403877">
+            <wp:extent cx="3657600" cy="3015916"/>
+            <wp:effectExtent l="0" t="0" r="0" b="0"/>
+            <wp:docPr id="851502142" name="Picture 1"/>
+            <wp:cNvGraphicFramePr>
+              <a:graphicFrameLocks xmlns:a="http://schemas.openxmlformats.org/drawingml/2006/main" noChangeAspect="1"/>
+            </wp:cNvGraphicFramePr>
+            <a:graphic xmlns:a="http://schemas.openxmlformats.org/drawingml/2006/main">
+              <a:graphicData uri="http://schemas.openxmlformats.org/drawingml/2006/picture">
+                <pic:pic xmlns:pic="http://schemas.openxmlformats.org/drawingml/2006/picture">
+                  <pic:nvPicPr>
+                    <pic:cNvPr id="851502142" name=""/>
+                    <pic:cNvPicPr/>
+                  </pic:nvPicPr>
+                  <pic:blipFill>
+                    <a:blip r:embed="rId4"/>
+                    <a:stretch>
+                      <a:fillRect/>
+                    </a:stretch>
+                  </pic:blipFill>
+                  <pic:spPr>
+                    <a:xfrm>
+                      <a:off x="0" y="0"/>
+                      <a:ext cx="3663609" cy="3020870"/>
+                    </a:xfrm>
+                    <a:prstGeom prst="rect">
+                      <a:avLst/>
+                    </a:prstGeom>
+                  </pic:spPr>
+                </pic:pic>
+              </a:graphicData>
+            </a:graphic>
+          </wp:inline>
+        </w:drawing>
       </w:r>
     </w:p>
     <w:p>
@@ -470,9 +425,13 @@
           <w:szCs w:val="24"/>
         </w:rPr>
         <w:lastRenderedPageBreak/>
-        <w:t>Case distribution:</w:t>
-      </w:r>
-      <w:r>
+        <w:t>Penalty cases:</w:t>
+      </w:r>
+      <w:r>
+        <w:rPr>
+          <w:sz w:val="24"/>
+          <w:szCs w:val="24"/>
+        </w:rPr>
         <w:t xml:space="preserve"> </w:t>
       </w:r>
       <w:r>
@@ -480,28 +439,70 @@
           <w:sz w:val="24"/>
           <w:szCs w:val="24"/>
         </w:rPr>
-        <w:t xml:space="preserve">To show the distribution of each offence, users </w:t>
-      </w:r>
-      <w:r>
-        <w:rPr>
-          <w:sz w:val="24"/>
-          <w:szCs w:val="24"/>
-        </w:rPr>
-        <w:t>must</w:t>
-      </w:r>
-      <w:r>
-        <w:rPr>
-          <w:sz w:val="24"/>
-          <w:szCs w:val="24"/>
-        </w:rPr>
-        <w:t xml:space="preserve"> input the offence code in the “Enter the offence code” box.</w:t>
-      </w:r>
-      <w:r>
-        <w:rPr>
-          <w:sz w:val="24"/>
-          <w:szCs w:val="24"/>
-        </w:rPr>
-        <w:t xml:space="preserve"> The websites then present the graph of that offence code’s distribution from the first financial year of the penalty notice until the latest financial year. To show the graph in a specific range of time, users can enter the from date and to date to shrink the results.</w:t>
+        <w:t xml:space="preserve">The initial page is the penalty cases page. On this page, we show </w:t>
+      </w:r>
+      <w:r>
+        <w:rPr>
+          <w:sz w:val="24"/>
+          <w:szCs w:val="24"/>
+        </w:rPr>
+        <w:t xml:space="preserve">the list of details </w:t>
+      </w:r>
+      <w:r>
+        <w:rPr>
+          <w:sz w:val="24"/>
+          <w:szCs w:val="24"/>
+        </w:rPr>
+        <w:t>of</w:t>
+      </w:r>
+      <w:r>
+        <w:rPr>
+          <w:sz w:val="24"/>
+          <w:szCs w:val="24"/>
+        </w:rPr>
+        <w:t xml:space="preserve"> penalty cases. Users can enter the from date and to date to view the penalty cases from the selected time range. Moreover, </w:t>
+      </w:r>
+      <w:r>
+        <w:rPr>
+          <w:sz w:val="24"/>
+          <w:szCs w:val="24"/>
+        </w:rPr>
+        <w:t>users can narrow down the results based on specific requirements. T</w:t>
+      </w:r>
+      <w:r>
+        <w:rPr>
+          <w:sz w:val="24"/>
+          <w:szCs w:val="24"/>
+        </w:rPr>
+        <w:t>hey can search the penalties by their offence code or type of that offence, for example, input seatbelt for seatbelt-</w:t>
+      </w:r>
+      <w:r>
+        <w:rPr>
+          <w:sz w:val="24"/>
+          <w:szCs w:val="24"/>
+        </w:rPr>
+        <w:t>related</w:t>
+      </w:r>
+      <w:r>
+        <w:rPr>
+          <w:sz w:val="24"/>
+          <w:szCs w:val="24"/>
+        </w:rPr>
+        <w:t xml:space="preserve"> </w:t>
+      </w:r>
+      <w:r>
+        <w:rPr>
+          <w:sz w:val="24"/>
+          <w:szCs w:val="24"/>
+        </w:rPr>
+        <w:t xml:space="preserve">violations, or parking, mobile phone, and speed, … in the search bar. To further utilise the information of all cases of traffic violations, users can filter the data </w:t>
+      </w:r>
+      <w:r>
+        <w:rPr>
+          <w:sz w:val="24"/>
+          <w:szCs w:val="24"/>
+        </w:rPr>
+        <w:t>if the penalty is captured by radar, camera or lidar by clicking the dropdown menu in the penalty cases button.</w:t>
       </w:r>
     </w:p>
     <w:p>
@@ -513,11 +514,109 @@
       </w:pPr>
       <w:r>
         <w:rPr>
+          <w:sz w:val="24"/>
+          <w:szCs w:val="24"/>
+        </w:rPr>
+        <w:drawing>
+          <wp:inline distT="0" distB="0" distL="0" distR="0" wp14:anchorId="64483CD3" wp14:editId="051B461F">
+            <wp:extent cx="5943600" cy="2566035"/>
+            <wp:effectExtent l="0" t="0" r="0" b="5715"/>
+            <wp:docPr id="1007977895" name="Picture 1" descr="A screenshot of a computer&#10;&#10;Description automatically generated"/>
+            <wp:cNvGraphicFramePr>
+              <a:graphicFrameLocks xmlns:a="http://schemas.openxmlformats.org/drawingml/2006/main" noChangeAspect="1"/>
+            </wp:cNvGraphicFramePr>
+            <a:graphic xmlns:a="http://schemas.openxmlformats.org/drawingml/2006/main">
+              <a:graphicData uri="http://schemas.openxmlformats.org/drawingml/2006/picture">
+                <pic:pic xmlns:pic="http://schemas.openxmlformats.org/drawingml/2006/picture">
+                  <pic:nvPicPr>
+                    <pic:cNvPr id="1007977895" name="Picture 1" descr="A screenshot of a computer&#10;&#10;Description automatically generated"/>
+                    <pic:cNvPicPr/>
+                  </pic:nvPicPr>
+                  <pic:blipFill>
+                    <a:blip r:embed="rId5"/>
+                    <a:stretch>
+                      <a:fillRect/>
+                    </a:stretch>
+                  </pic:blipFill>
+                  <pic:spPr>
+                    <a:xfrm>
+                      <a:off x="0" y="0"/>
+                      <a:ext cx="5943600" cy="2566035"/>
+                    </a:xfrm>
+                    <a:prstGeom prst="rect">
+                      <a:avLst/>
+                    </a:prstGeom>
+                  </pic:spPr>
+                </pic:pic>
+              </a:graphicData>
+            </a:graphic>
+          </wp:inline>
+        </w:drawing>
+      </w:r>
+    </w:p>
+    <w:p>
+      <w:pPr>
+        <w:rPr>
+          <w:sz w:val="24"/>
+          <w:szCs w:val="24"/>
+        </w:rPr>
+      </w:pPr>
+      <w:r>
+        <w:rPr>
           <w:b/>
           <w:bCs/>
           <w:sz w:val="24"/>
           <w:szCs w:val="24"/>
         </w:rPr>
+        <w:t>Case distribution:</w:t>
+      </w:r>
+      <w:r>
+        <w:t xml:space="preserve"> </w:t>
+      </w:r>
+      <w:r>
+        <w:rPr>
+          <w:sz w:val="24"/>
+          <w:szCs w:val="24"/>
+        </w:rPr>
+        <w:t xml:space="preserve">To show the distribution of each offence, users </w:t>
+      </w:r>
+      <w:r>
+        <w:rPr>
+          <w:sz w:val="24"/>
+          <w:szCs w:val="24"/>
+        </w:rPr>
+        <w:t>must</w:t>
+      </w:r>
+      <w:r>
+        <w:rPr>
+          <w:sz w:val="24"/>
+          <w:szCs w:val="24"/>
+        </w:rPr>
+        <w:t xml:space="preserve"> input the offence code in the “Enter the offence code” box.</w:t>
+      </w:r>
+      <w:r>
+        <w:rPr>
+          <w:sz w:val="24"/>
+          <w:szCs w:val="24"/>
+        </w:rPr>
+        <w:t xml:space="preserve"> The websites then present the graph of that offence code’s distribution from the first financial year of the penalty notice until the latest financial year. To show the graph in a specific range of time, users can enter the from date and to date to shrink the results.</w:t>
+      </w:r>
+    </w:p>
+    <w:p>
+      <w:pPr>
+        <w:rPr>
+          <w:sz w:val="24"/>
+          <w:szCs w:val="24"/>
+        </w:rPr>
+      </w:pPr>
+      <w:r>
+        <w:rPr>
+          <w:b/>
+          <w:bCs/>
+          <w:sz w:val="24"/>
+          <w:szCs w:val="24"/>
+        </w:rPr>
+        <w:lastRenderedPageBreak/>
         <w:t>Analytics:</w:t>
       </w:r>
       <w:r>
@@ -1004,6 +1103,7 @@
   <w:style w:type="character" w:default="1" w:styleId="DefaultParagraphFont">
     <w:name w:val="Default Paragraph Font"/>
     <w:uiPriority w:val="1"/>
+    <w:semiHidden/>
     <w:unhideWhenUsed/>
   </w:style>
   <w:style w:type="table" w:default="1" w:styleId="TableNormal">
@@ -1223,7 +1323,9 @@
   <w:rsids>
     <w:rsidRoot w:val="005C0DB0"/>
     <w:rsid w:val="005C0DB0"/>
+    <w:rsid w:val="00C65EE3"/>
     <w:rsid w:val="00DA6B19"/>
+    <w:rsid w:val="00F819F3"/>
   </w:rsids>
   <m:mathPr>
     <m:mathFont m:val="Cambria Math"/>
@@ -1699,22 +1801,6 @@
     <w:semiHidden/>
     <w:unhideWhenUsed/>
   </w:style>
-  <w:style w:type="paragraph" w:customStyle="1" w:styleId="FAEBE2ECDFE5439B92F0BE9FCC2529A9">
-    <w:name w:val="FAEBE2ECDFE5439B92F0BE9FCC2529A9"/>
-    <w:rsid w:val="005C0DB0"/>
-  </w:style>
-  <w:style w:type="paragraph" w:customStyle="1" w:styleId="EF685ABAD3AE4336BE19ECD5F629485E">
-    <w:name w:val="EF685ABAD3AE4336BE19ECD5F629485E"/>
-    <w:rsid w:val="005C0DB0"/>
-  </w:style>
-  <w:style w:type="paragraph" w:customStyle="1" w:styleId="E7C6CA6DC5EF461B93567F0220ADA144">
-    <w:name w:val="E7C6CA6DC5EF461B93567F0220ADA144"/>
-    <w:rsid w:val="005C0DB0"/>
-  </w:style>
-  <w:style w:type="paragraph" w:customStyle="1" w:styleId="09F09FAF262242A6B61A036D78150323">
-    <w:name w:val="09F09FAF262242A6B61A036D78150323"/>
-    <w:rsid w:val="005C0DB0"/>
-  </w:style>
   <w:style w:type="character" w:customStyle="1" w:styleId="Heading3Char">
     <w:name w:val="Heading 3 Char"/>
     <w:basedOn w:val="DefaultParagraphFont"/>
@@ -1730,22 +1816,6 @@
       <w14:ligatures w14:val="none"/>
     </w:rPr>
   </w:style>
-  <w:style w:type="paragraph" w:customStyle="1" w:styleId="A81E02A7D2564E53B1D288FCA9F5385B">
-    <w:name w:val="A81E02A7D2564E53B1D288FCA9F5385B"/>
-    <w:rsid w:val="005C0DB0"/>
-  </w:style>
-  <w:style w:type="paragraph" w:customStyle="1" w:styleId="0D560D7010B14790BF20AF0B191CEE2D">
-    <w:name w:val="0D560D7010B14790BF20AF0B191CEE2D"/>
-    <w:rsid w:val="005C0DB0"/>
-  </w:style>
-  <w:style w:type="paragraph" w:customStyle="1" w:styleId="7AEAFE6C138C4D73AD4818284C7EC951">
-    <w:name w:val="7AEAFE6C138C4D73AD4818284C7EC951"/>
-    <w:rsid w:val="005C0DB0"/>
-  </w:style>
-  <w:style w:type="paragraph" w:customStyle="1" w:styleId="C1C7AF848DF9434C9A02300557ABC23E">
-    <w:name w:val="C1C7AF848DF9434C9A02300557ABC23E"/>
-    <w:rsid w:val="005C0DB0"/>
-  </w:style>
   <w:style w:type="paragraph" w:customStyle="1" w:styleId="F4F4D3FD7E354256BCFF52C00DBD84E6">
     <w:name w:val="F4F4D3FD7E354256BCFF52C00DBD84E6"/>
     <w:rsid w:val="005C0DB0"/>
@@ -1756,18 +1826,6 @@
   </w:style>
   <w:style w:type="paragraph" w:customStyle="1" w:styleId="3DB2FBFB64A54D989F8B3D5C0E789998">
     <w:name w:val="3DB2FBFB64A54D989F8B3D5C0E789998"/>
-    <w:rsid w:val="005C0DB0"/>
-  </w:style>
-  <w:style w:type="paragraph" w:customStyle="1" w:styleId="312707FA9FA6431687CD934F66FE1C6D">
-    <w:name w:val="312707FA9FA6431687CD934F66FE1C6D"/>
-    <w:rsid w:val="005C0DB0"/>
-  </w:style>
-  <w:style w:type="paragraph" w:customStyle="1" w:styleId="FFB725D3BC5B414FA976C77B2A70998C">
-    <w:name w:val="FFB725D3BC5B414FA976C77B2A70998C"/>
-    <w:rsid w:val="005C0DB0"/>
-  </w:style>
-  <w:style w:type="paragraph" w:customStyle="1" w:styleId="E6862813B9EF4887BDD524C229AA51AE">
-    <w:name w:val="E6862813B9EF4887BDD524C229AA51AE"/>
     <w:rsid w:val="005C0DB0"/>
   </w:style>
 </w:styles>

</xml_diff>